<commit_message>
Update Diseño de detalle hardware.docx
</commit_message>
<xml_diff>
--- a/Evidencias/FASE 2 - Diseño de Detalle/15. Aplicación de Normas/Diseño de detalle hardware.docx
+++ b/Evidencias/FASE 2 - Diseño de Detalle/15. Aplicación de Normas/Diseño de detalle hardware.docx
@@ -4,6 +4,7 @@
   <w:body>
     <w:p>
       <w:pPr>
+        <w:ind w:left="1416" w:hanging="1416"/>
         <w:jc w:val="center"/>
         <w:rPr>
           <w:b/>
@@ -45,6 +46,9 @@
         </w:rPr>
       </w:pPr>
       <w:r>
+        <w:rPr>
+          <w:noProof/>
+        </w:rPr>
         <w:drawing>
           <wp:inline distT="0" distB="0" distL="0" distR="0" wp14:anchorId="19C014CE" wp14:editId="64632A46">
             <wp:extent cx="2076740" cy="1962424"/>
@@ -347,21 +351,7 @@
         <w:rPr>
           <w:rFonts w:cs="Arial"/>
         </w:rPr>
-        <w:t xml:space="preserve">Se adjunta aquí </w:t>
-      </w:r>
-      <w:proofErr w:type="gramStart"/>
-      <w:r>
-        <w:rPr>
-          <w:rFonts w:cs="Arial"/>
-        </w:rPr>
-        <w:t>link</w:t>
-      </w:r>
-      <w:proofErr w:type="gramEnd"/>
-      <w:r>
-        <w:rPr>
-          <w:rFonts w:cs="Arial"/>
-        </w:rPr>
-        <w:t xml:space="preserve"> del </w:t>
+        <w:t xml:space="preserve">Se adjunta aquí link del </w:t>
       </w:r>
       <w:proofErr w:type="spellStart"/>
       <w:r>
@@ -536,6 +526,7 @@
       <w:r>
         <w:rPr>
           <w:rFonts w:ascii="Times New Roman" w:eastAsia="Times New Roman" w:hAnsi="Times New Roman" w:cs="Times New Roman"/>
+          <w:noProof/>
           <w:kern w:val="0"/>
           <w:sz w:val="24"/>
           <w:szCs w:val="24"/>
@@ -884,6 +875,7 @@
       <w:r>
         <w:rPr>
           <w:rFonts w:ascii="Times New Roman" w:eastAsia="Times New Roman" w:hAnsi="Times New Roman" w:cs="Times New Roman"/>
+          <w:noProof/>
           <w:kern w:val="0"/>
           <w:sz w:val="24"/>
           <w:szCs w:val="24"/>
@@ -1053,31 +1045,7 @@
           <w:lang w:eastAsia="es-CO"/>
           <w14:ligatures w14:val="none"/>
         </w:rPr>
-        <w:t xml:space="preserve">Se adjunta aquí el </w:t>
-      </w:r>
-      <w:proofErr w:type="gramStart"/>
-      <w:r>
-        <w:rPr>
-          <w:rFonts w:ascii="Times New Roman" w:eastAsia="Times New Roman" w:hAnsi="Times New Roman" w:cs="Times New Roman"/>
-          <w:kern w:val="0"/>
-          <w:sz w:val="24"/>
-          <w:szCs w:val="24"/>
-          <w:lang w:eastAsia="es-CO"/>
-          <w14:ligatures w14:val="none"/>
-        </w:rPr>
-        <w:t>link</w:t>
-      </w:r>
-      <w:proofErr w:type="gramEnd"/>
-      <w:r>
-        <w:rPr>
-          <w:rFonts w:ascii="Times New Roman" w:eastAsia="Times New Roman" w:hAnsi="Times New Roman" w:cs="Times New Roman"/>
-          <w:kern w:val="0"/>
-          <w:sz w:val="24"/>
-          <w:szCs w:val="24"/>
-          <w:lang w:eastAsia="es-CO"/>
-          <w14:ligatures w14:val="none"/>
-        </w:rPr>
-        <w:t xml:space="preserve"> del </w:t>
+        <w:t xml:space="preserve">Se adjunta aquí el link del </w:t>
       </w:r>
       <w:proofErr w:type="spellStart"/>
       <w:r>
@@ -1147,7 +1115,7 @@
           <w:lang w:eastAsia="es-CO"/>
           <w14:ligatures w14:val="none"/>
         </w:rPr>
-        <w:t xml:space="preserve">Para poder cargar la batería se usará </w:t>
+        <w:t>Para poder cargar la batería se usará módulo TP4056 con protección,</w:t>
       </w:r>
       <w:r>
         <w:rPr>
@@ -1156,7 +1124,7 @@
           <w:lang w:eastAsia="es-CO"/>
           <w14:ligatures w14:val="none"/>
         </w:rPr>
-        <w:t>módulo TP4056 con protección</w:t>
+        <w:t xml:space="preserve"> porque</w:t>
       </w:r>
       <w:r>
         <w:rPr>
@@ -1165,24 +1133,6 @@
           <w:lang w:eastAsia="es-CO"/>
           <w14:ligatures w14:val="none"/>
         </w:rPr>
-        <w:t>,</w:t>
-      </w:r>
-      <w:r>
-        <w:rPr>
-          <w:rFonts w:eastAsia="Times New Roman" w:cs="Times New Roman"/>
-          <w:kern w:val="0"/>
-          <w:lang w:eastAsia="es-CO"/>
-          <w14:ligatures w14:val="none"/>
-        </w:rPr>
-        <w:t xml:space="preserve"> porque</w:t>
-      </w:r>
-      <w:r>
-        <w:rPr>
-          <w:rFonts w:eastAsia="Times New Roman" w:cs="Times New Roman"/>
-          <w:kern w:val="0"/>
-          <w:lang w:eastAsia="es-CO"/>
-          <w14:ligatures w14:val="none"/>
-        </w:rPr>
         <w:t xml:space="preserve"> </w:t>
       </w:r>
       <w:r>
@@ -1192,16 +1142,7 @@
           <w:lang w:eastAsia="es-CO"/>
           <w14:ligatures w14:val="none"/>
         </w:rPr>
-        <w:t>p</w:t>
-      </w:r>
-      <w:r>
-        <w:rPr>
-          <w:rFonts w:eastAsia="Times New Roman"/>
-          <w:kern w:val="0"/>
-          <w:lang w:eastAsia="es-CO"/>
-          <w14:ligatures w14:val="none"/>
-        </w:rPr>
-        <w:t>ara el diseño de las gafas inteligentes destinadas a personas ciegas, el uso de un módulo de carga para baterías de polímero de litio, como el TP4056 con protección integrada, resulta fundamental. Este componente asegura que la batería pueda cargarse de manera segura mediante el método estándar de corriente constante – voltaje constante (CC-CV), lo cual prolonga la vida útil de la celda y previene riesgos de sobrecarga, sobrecalentamiento o descargas profundas. Incorporar este módulo en el prototipo permite garantizar que el usuario tenga un dispositivo confiable, que pueda cargarse de forma sencilla y sin complicaciones, algo esencial para un producto de uso cotidiano.</w:t>
+        <w:t>para el diseño de las gafas inteligentes destinadas a personas ciegas, el uso de un módulo de carga para baterías de polímero de litio, como el TP4056 con protección integrada, resulta fundamental. Este componente asegura que la batería pueda cargarse de manera segura mediante el método estándar de corriente constante – voltaje constante (CC-CV), lo cual prolonga la vida útil de la celda y previene riesgos de sobrecarga, sobrecalentamiento o descargas profundas. Incorporar este módulo en el prototipo permite garantizar que el usuario tenga un dispositivo confiable, que pueda cargarse de forma sencilla y sin complicaciones, algo esencial para un producto de uso cotidiano.</w:t>
       </w:r>
     </w:p>
     <w:p>
@@ -1362,10 +1303,7 @@
         <w:jc w:val="both"/>
       </w:pPr>
       <w:r>
-        <w:t>E</w:t>
-      </w:r>
-      <w:r>
-        <w:t>s necesario contar con una placa principal robusta que garantice procesamiento, almacenamiento y manejo eficiente de la energía. La placa mostrada integra todos los elementos esenciales para que el sistema funcione de manera autónoma y estable, lo cual facilita el diseño y la implementación del dispositivo.</w:t>
+        <w:t>Es necesario contar con una placa principal robusta que garantice procesamiento, almacenamiento y manejo eficiente de la energía. La placa mostrada integra todos los elementos esenciales para que el sistema funcione de manera autónoma y estable, lo cual facilita el diseño y la implementación del dispositivo.</w:t>
       </w:r>
     </w:p>
     <w:p>
@@ -1569,6 +1507,9 @@
     </w:p>
     <w:p>
       <w:r>
+        <w:rPr>
+          <w:noProof/>
+        </w:rPr>
         <w:drawing>
           <wp:inline distT="0" distB="0" distL="0" distR="0" wp14:anchorId="65E9FD6F" wp14:editId="4930D0F6">
             <wp:extent cx="6858000" cy="1050290"/>
@@ -1711,10 +1652,7 @@
     </w:p>
     <w:p>
       <w:r>
-        <w:t>E</w:t>
-      </w:r>
-      <w:r>
-        <w:t>ste tipo de módulo permite conectar periféricos como la cámara, micrófono y sensores, todos necesarios para captar el entorno, procesar la información y transmitirla al celular o al sistema de asistencia.</w:t>
+        <w:t>Este tipo de módulo permite conectar periféricos como la cámara, micrófono y sensores, todos necesarios para captar el entorno, procesar la información y transmitirla al celular o al sistema de asistencia.</w:t>
       </w:r>
     </w:p>
     <w:p>
@@ -1768,6 +1706,7 @@
         <w:rPr>
           <w:b/>
           <w:bCs/>
+          <w:noProof/>
         </w:rPr>
         <w:lastRenderedPageBreak/>
         <w:drawing>
@@ -1966,6 +1905,9 @@
         <w:jc w:val="both"/>
       </w:pPr>
       <w:r>
+        <w:rPr>
+          <w:noProof/>
+        </w:rPr>
         <w:drawing>
           <wp:inline distT="0" distB="0" distL="0" distR="0" wp14:anchorId="451D12CA" wp14:editId="7F2C3AD1">
             <wp:extent cx="5260533" cy="2796363"/>
@@ -2255,6 +2197,9 @@
         <w:jc w:val="center"/>
       </w:pPr>
       <w:r>
+        <w:rPr>
+          <w:noProof/>
+        </w:rPr>
         <w:drawing>
           <wp:inline distT="0" distB="0" distL="0" distR="0" wp14:anchorId="539AFF62" wp14:editId="379C2ED2">
             <wp:extent cx="5507665" cy="3457590"/>
@@ -2452,6 +2397,9 @@
         <w:jc w:val="center"/>
       </w:pPr>
       <w:r>
+        <w:rPr>
+          <w:noProof/>
+        </w:rPr>
         <w:lastRenderedPageBreak/>
         <w:drawing>
           <wp:inline distT="0" distB="0" distL="0" distR="0" wp14:anchorId="7411B4DE" wp14:editId="46040ED2">
@@ -2533,10 +2481,7 @@
         <w:t>La resistencia a tracción es un indicador fundamental porque mide la capacidad del material de soportar fuerzas de estiramiento antes de romperse. Esto garantiza que el marco no se fracture con el uso continuo, el ajuste sobre el rostro o el montaje de componentes electrónicos. Por otro lado, la densidad influye en el peso total de las gafas, lo cual es determinante para la ergonomía, ya que marcos pesados pueden causar incomodidad y presión excesiva en puntos de contacto como la nariz o las orejas</w:t>
       </w:r>
       <w:r>
-        <w:t xml:space="preserve"> </w:t>
-      </w:r>
-      <w:r>
-        <w:t xml:space="preserve">(Han, </w:t>
+        <w:t xml:space="preserve"> (Han, </w:t>
       </w:r>
       <w:proofErr w:type="spellStart"/>
       <w:r>
@@ -2552,10 +2497,7 @@
       </w:r>
       <w:proofErr w:type="spellEnd"/>
       <w:r>
-        <w:t>, &amp; Hwang, 2021</w:t>
-      </w:r>
-      <w:r>
-        <w:t>).</w:t>
+        <w:t>, &amp; Hwang, 2021).</w:t>
       </w:r>
     </w:p>
     <w:p>
@@ -2768,6 +2710,9 @@
         <w:jc w:val="center"/>
       </w:pPr>
       <w:r>
+        <w:rPr>
+          <w:noProof/>
+        </w:rPr>
         <w:drawing>
           <wp:inline distT="0" distB="0" distL="0" distR="0" wp14:anchorId="1F221F2E" wp14:editId="37D03D5F">
             <wp:extent cx="5709175" cy="3741332"/>
@@ -3062,6 +3007,9 @@
         <w:jc w:val="center"/>
       </w:pPr>
       <w:r>
+        <w:rPr>
+          <w:noProof/>
+        </w:rPr>
         <w:drawing>
           <wp:inline distT="0" distB="0" distL="0" distR="0" wp14:anchorId="46EF1AED" wp14:editId="14E8E3C6">
             <wp:extent cx="5571460" cy="4059944"/>
@@ -3570,6 +3518,9 @@
         <w:jc w:val="center"/>
       </w:pPr>
       <w:r>
+        <w:rPr>
+          <w:noProof/>
+        </w:rPr>
         <w:drawing>
           <wp:inline distT="0" distB="0" distL="0" distR="0" wp14:anchorId="074EA3C1" wp14:editId="5F104CDC">
             <wp:extent cx="5119280" cy="4061637"/>
@@ -3826,12 +3777,14 @@
         <w:rPr>
           <w:b/>
           <w:bCs/>
-        </w:rPr>
-      </w:pPr>
-      <w:r>
-        <w:rPr>
-          <w:b/>
-          <w:bCs/>
+          <w:lang w:val="en-US"/>
+        </w:rPr>
+      </w:pPr>
+      <w:r>
+        <w:rPr>
+          <w:b/>
+          <w:bCs/>
+          <w:lang w:val="en-US"/>
         </w:rPr>
         <w:t>Referencias</w:t>
       </w:r>
@@ -3950,15 +3903,28 @@
         </w:rPr>
         <w:t xml:space="preserve"> </w:t>
       </w:r>
-      <w:hyperlink r:id="rId20" w:history="1">
-        <w:r>
-          <w:rPr>
-            <w:rStyle w:val="Hipervnculo"/>
-            <w:lang w:val="en-US"/>
-          </w:rPr>
-          <w:t>https://pubs.acs.org/doi/abs/10.1021/acsaelm.0c00724</w:t>
-        </w:r>
-      </w:hyperlink>
+      <w:r>
+        <w:fldChar w:fldCharType="begin"/>
+      </w:r>
+      <w:r>
+        <w:rPr>
+          <w:lang w:val="en-US"/>
+        </w:rPr>
+        <w:instrText>HYPERLINK "https://pubs.acs.org/doi/abs/10.1021/acsaelm.0c00724"</w:instrText>
+      </w:r>
+      <w:r>
+        <w:fldChar w:fldCharType="separate"/>
+      </w:r>
+      <w:r>
+        <w:rPr>
+          <w:rStyle w:val="Hipervnculo"/>
+          <w:lang w:val="en-US"/>
+        </w:rPr>
+        <w:t>https://pubs.acs.org/doi/abs/10.1021/acsaelm.0c00724</w:t>
+      </w:r>
+      <w:r>
+        <w:fldChar w:fldCharType="end"/>
+      </w:r>
       <w:r>
         <w:rPr>
           <w:lang w:val="en-US"/>
@@ -4016,15 +3982,28 @@
         </w:rPr>
         <w:t xml:space="preserve">, 3(1), 1-14. </w:t>
       </w:r>
-      <w:hyperlink r:id="rId21" w:history="1">
-        <w:r>
-          <w:rPr>
-            <w:rStyle w:val="Hipervnculo"/>
-            <w:lang w:val="en-US"/>
-          </w:rPr>
-          <w:t>https://www.researchgate.net/publication/261014204_A_review_of_piezoelectric_polymers_as_functional_materials_for_electromechanical_transducers</w:t>
-        </w:r>
-      </w:hyperlink>
+      <w:r>
+        <w:fldChar w:fldCharType="begin"/>
+      </w:r>
+      <w:r>
+        <w:rPr>
+          <w:lang w:val="en-US"/>
+        </w:rPr>
+        <w:instrText>HYPERLINK "https://www.researchgate.net/publication/261014204_A_review_of_piezoelectric_polymers_as_functional_materials_for_electromechanical_transducers"</w:instrText>
+      </w:r>
+      <w:r>
+        <w:fldChar w:fldCharType="separate"/>
+      </w:r>
+      <w:r>
+        <w:rPr>
+          <w:rStyle w:val="Hipervnculo"/>
+          <w:lang w:val="en-US"/>
+        </w:rPr>
+        <w:t>https://www.researchgate.net/publication/261014204_A_review_of_piezoelectric_polymers_as_functional_materials_for_electromechanical_transducers</w:t>
+      </w:r>
+      <w:r>
+        <w:fldChar w:fldCharType="end"/>
+      </w:r>
       <w:r>
         <w:rPr>
           <w:lang w:val="en-US"/>
@@ -4058,15 +4037,28 @@
         </w:rPr>
         <w:t xml:space="preserve">, 93, 45–111. </w:t>
       </w:r>
-      <w:hyperlink r:id="rId22" w:history="1">
-        <w:r>
-          <w:rPr>
-            <w:rStyle w:val="Hipervnculo"/>
-            <w:lang w:val="en-US"/>
-          </w:rPr>
-          <w:t>https://doi.org/10.1016/j.pmatsci.2017.08.003</w:t>
-        </w:r>
-      </w:hyperlink>
+      <w:r>
+        <w:fldChar w:fldCharType="begin"/>
+      </w:r>
+      <w:r>
+        <w:rPr>
+          <w:lang w:val="en-US"/>
+        </w:rPr>
+        <w:instrText>HYPERLINK "https://doi.org/10.1016/j.pmatsci.2017.08.003"</w:instrText>
+      </w:r>
+      <w:r>
+        <w:fldChar w:fldCharType="separate"/>
+      </w:r>
+      <w:r>
+        <w:rPr>
+          <w:rStyle w:val="Hipervnculo"/>
+          <w:lang w:val="en-US"/>
+        </w:rPr>
+        <w:t>https://doi.org/10.1016/j.pmatsci.2017.08.003</w:t>
+      </w:r>
+      <w:r>
+        <w:fldChar w:fldCharType="end"/>
+      </w:r>
       <w:r>
         <w:rPr>
           <w:lang w:val="en-US"/>
@@ -4128,15 +4120,28 @@
         </w:rPr>
         <w:t xml:space="preserve"> </w:t>
       </w:r>
-      <w:hyperlink r:id="rId23" w:history="1">
-        <w:r>
-          <w:rPr>
-            <w:rStyle w:val="Hipervnculo"/>
-            <w:lang w:val="en-US"/>
-          </w:rPr>
-          <w:t>https://www.researchgate.net/publication/234063480_Biodegradable_Polymers_for_Biomedical_Applications</w:t>
-        </w:r>
-      </w:hyperlink>
+      <w:r>
+        <w:fldChar w:fldCharType="begin"/>
+      </w:r>
+      <w:r>
+        <w:rPr>
+          <w:lang w:val="en-US"/>
+        </w:rPr>
+        <w:instrText>HYPERLINK "https://www.researchgate.net/publication/234063480_Biodegradable_Polymers_for_Biomedical_Applications"</w:instrText>
+      </w:r>
+      <w:r>
+        <w:fldChar w:fldCharType="separate"/>
+      </w:r>
+      <w:r>
+        <w:rPr>
+          <w:rStyle w:val="Hipervnculo"/>
+          <w:lang w:val="en-US"/>
+        </w:rPr>
+        <w:t>https://www.researchgate.net/publication/234063480_Biodegradable_Polymers_for_Biomedical_Applications</w:t>
+      </w:r>
+      <w:r>
+        <w:fldChar w:fldCharType="end"/>
+      </w:r>
       <w:r>
         <w:rPr>
           <w:lang w:val="en-US"/>
@@ -4184,15 +4189,28 @@
         </w:rPr>
         <w:t xml:space="preserve">, 100287. </w:t>
       </w:r>
-      <w:hyperlink r:id="rId24" w:tgtFrame="_new" w:history="1">
-        <w:r>
-          <w:rPr>
-            <w:rStyle w:val="Hipervnculo"/>
-            <w:lang w:val="en-US"/>
-          </w:rPr>
-          <w:t>https://doi.org/10.1016/j.cobme.2021.100287</w:t>
-        </w:r>
-      </w:hyperlink>
+      <w:r>
+        <w:fldChar w:fldCharType="begin"/>
+      </w:r>
+      <w:r>
+        <w:rPr>
+          <w:lang w:val="en-US"/>
+        </w:rPr>
+        <w:instrText>HYPERLINK "https://doi.org/10.1016/j.cobme.2021.100287" \t "_new"</w:instrText>
+      </w:r>
+      <w:r>
+        <w:fldChar w:fldCharType="separate"/>
+      </w:r>
+      <w:r>
+        <w:rPr>
+          <w:rStyle w:val="Hipervnculo"/>
+          <w:lang w:val="en-US"/>
+        </w:rPr>
+        <w:t>https://doi.org/10.1016/j.cobme.2021.100287</w:t>
+      </w:r>
+      <w:r>
+        <w:fldChar w:fldCharType="end"/>
+      </w:r>
       <w:r>
         <w:rPr>
           <w:lang w:val="en-US"/>
@@ -4226,15 +4244,28 @@
         </w:rPr>
         <w:t xml:space="preserve">. CRC Press. </w:t>
       </w:r>
-      <w:hyperlink r:id="rId25" w:history="1">
-        <w:r>
-          <w:rPr>
-            <w:rStyle w:val="Hipervnculo"/>
-            <w:lang w:val="en-US"/>
-          </w:rPr>
-          <w:t>https://doi.org/10.1201/9780429243144</w:t>
-        </w:r>
-      </w:hyperlink>
+      <w:r>
+        <w:fldChar w:fldCharType="begin"/>
+      </w:r>
+      <w:r>
+        <w:rPr>
+          <w:lang w:val="en-US"/>
+        </w:rPr>
+        <w:instrText>HYPERLINK "https://doi.org/10.1201/9780429243144"</w:instrText>
+      </w:r>
+      <w:r>
+        <w:fldChar w:fldCharType="separate"/>
+      </w:r>
+      <w:r>
+        <w:rPr>
+          <w:rStyle w:val="Hipervnculo"/>
+          <w:lang w:val="en-US"/>
+        </w:rPr>
+        <w:t>https://doi.org/10.1201/9780429243144</w:t>
+      </w:r>
+      <w:r>
+        <w:fldChar w:fldCharType="end"/>
+      </w:r>
     </w:p>
     <w:p>
       <w:pPr>
@@ -4268,15 +4299,28 @@
         </w:rPr>
         <w:t xml:space="preserve"> </w:t>
       </w:r>
-      <w:hyperlink r:id="rId26" w:history="1">
-        <w:r>
-          <w:rPr>
-            <w:rStyle w:val="Hipervnculo"/>
-            <w:lang w:val="en-US"/>
-          </w:rPr>
-          <w:t>https://api.pageplace.de/preview/DT0400.9781439812334_A37902309/preview-9781439812334_A37902309.pdf</w:t>
-        </w:r>
-      </w:hyperlink>
+      <w:r>
+        <w:fldChar w:fldCharType="begin"/>
+      </w:r>
+      <w:r>
+        <w:rPr>
+          <w:lang w:val="en-US"/>
+        </w:rPr>
+        <w:instrText>HYPERLINK "https://api.pageplace.de/preview/DT0400.9781439812334_A37902309/preview-9781439812334_A37902309.pdf"</w:instrText>
+      </w:r>
+      <w:r>
+        <w:fldChar w:fldCharType="separate"/>
+      </w:r>
+      <w:r>
+        <w:rPr>
+          <w:rStyle w:val="Hipervnculo"/>
+          <w:lang w:val="en-US"/>
+        </w:rPr>
+        <w:t>https://api.pageplace.de/preview/DT0400.9781439812334_A37902309/preview-9781439812334_A37902309.pdf</w:t>
+      </w:r>
+      <w:r>
+        <w:fldChar w:fldCharType="end"/>
+      </w:r>
       <w:r>
         <w:rPr>
           <w:lang w:val="en-US"/>
@@ -4334,15 +4378,28 @@
         </w:rPr>
         <w:t xml:space="preserve"> </w:t>
       </w:r>
-      <w:hyperlink r:id="rId27" w:history="1">
-        <w:r>
-          <w:rPr>
-            <w:rStyle w:val="Hipervnculo"/>
-            <w:lang w:val="en-US"/>
-          </w:rPr>
-          <w:t>https://books.google.com.co/books?id=bb68wb0R_EAC&amp;printsec=frontcover&amp;hl=es&amp;source=gbs_book_other_versions_r&amp;cad=1#v=onepage&amp;q&amp;f=false</w:t>
-        </w:r>
-      </w:hyperlink>
+      <w:r>
+        <w:fldChar w:fldCharType="begin"/>
+      </w:r>
+      <w:r>
+        <w:rPr>
+          <w:lang w:val="en-US"/>
+        </w:rPr>
+        <w:instrText>HYPERLINK "https://books.google.com.co/books?id=bb68wb0R_EAC&amp;printsec=frontcover&amp;hl=es&amp;source=gbs_book_other_versions_r&amp;cad=1" \l "v=onepage&amp;q&amp;f=false"</w:instrText>
+      </w:r>
+      <w:r>
+        <w:fldChar w:fldCharType="separate"/>
+      </w:r>
+      <w:r>
+        <w:rPr>
+          <w:rStyle w:val="Hipervnculo"/>
+          <w:lang w:val="en-US"/>
+        </w:rPr>
+        <w:t>https://books.google.com.co/books?id=bb68wb0R_EAC&amp;printsec=frontcover&amp;hl=es&amp;source=gbs_book_other_versions_r&amp;cad=1#v=onepage&amp;q&amp;f=false</w:t>
+      </w:r>
+      <w:r>
+        <w:fldChar w:fldCharType="end"/>
+      </w:r>
       <w:r>
         <w:rPr>
           <w:lang w:val="en-US"/>
@@ -4376,15 +4433,28 @@
         </w:rPr>
         <w:t xml:space="preserve"> (4th ed.). Academic Press. </w:t>
       </w:r>
-      <w:hyperlink r:id="rId28" w:history="1">
-        <w:r>
-          <w:rPr>
-            <w:rStyle w:val="Hipervnculo"/>
-            <w:lang w:val="en-US"/>
-          </w:rPr>
-          <w:t>https://books.google.com.co/books/about/Biomaterials_Science.html?id=9PMU1iYGe34C&amp;redir_esc=y</w:t>
-        </w:r>
-      </w:hyperlink>
+      <w:r>
+        <w:fldChar w:fldCharType="begin"/>
+      </w:r>
+      <w:r>
+        <w:rPr>
+          <w:lang w:val="en-US"/>
+        </w:rPr>
+        <w:instrText>HYPERLINK "https://books.google.com.co/books/about/Biomaterials_Science.html?id=9PMU1iYGe34C&amp;redir_esc=y"</w:instrText>
+      </w:r>
+      <w:r>
+        <w:fldChar w:fldCharType="separate"/>
+      </w:r>
+      <w:r>
+        <w:rPr>
+          <w:rStyle w:val="Hipervnculo"/>
+          <w:lang w:val="en-US"/>
+        </w:rPr>
+        <w:t>https://books.google.com.co/books/about/Biomaterials_Science.html?id=9PMU1iYGe34C&amp;redir_esc=y</w:t>
+      </w:r>
+      <w:r>
+        <w:fldChar w:fldCharType="end"/>
+      </w:r>
       <w:r>
         <w:rPr>
           <w:lang w:val="en-US"/>
@@ -4393,6 +4463,11 @@
       </w:r>
     </w:p>
     <w:p>
+      <w:pPr>
+        <w:rPr>
+          <w:lang w:val="en-US"/>
+        </w:rPr>
+      </w:pPr>
       <w:r>
         <w:rPr>
           <w:lang w:val="en-US"/>
@@ -4413,43 +4488,47 @@
         </w:rPr>
         <w:t xml:space="preserve"> (5th ed.). </w:t>
       </w:r>
-      <w:proofErr w:type="spellStart"/>
-      <w:r>
-        <w:t>Academic</w:t>
-      </w:r>
-      <w:proofErr w:type="spellEnd"/>
-      <w:r>
-        <w:t xml:space="preserve"> </w:t>
-      </w:r>
-      <w:proofErr w:type="spellStart"/>
-      <w:r>
-        <w:t>Press</w:t>
-      </w:r>
-      <w:proofErr w:type="spellEnd"/>
-      <w:r>
-        <w:t xml:space="preserve">. </w:t>
-      </w:r>
-      <w:hyperlink r:id="rId29" w:history="1">
-        <w:r>
-          <w:rPr>
-            <w:rStyle w:val="Hipervnculo"/>
-          </w:rPr>
-          <w:t>https://doi.org/10.1016/C2016-0-04379-0</w:t>
-        </w:r>
-      </w:hyperlink>
-      <w:r>
-        <w:t xml:space="preserve"> </w:t>
-      </w:r>
-      <w:proofErr w:type="gramStart"/>
-      <w:r>
-        <w:t xml:space="preserve">   ¿</w:t>
-      </w:r>
-      <w:proofErr w:type="gramEnd"/>
-      <w:r>
-        <w:t>¿¿¿</w:t>
-      </w:r>
-    </w:p>
-    <w:p>
+      <w:r>
+        <w:rPr>
+          <w:lang w:val="en-US"/>
+        </w:rPr>
+        <w:t xml:space="preserve">Academic Press. </w:t>
+      </w:r>
+      <w:r>
+        <w:fldChar w:fldCharType="begin"/>
+      </w:r>
+      <w:r>
+        <w:rPr>
+          <w:lang w:val="en-US"/>
+        </w:rPr>
+        <w:instrText>HYPERLINK "https://doi.org/10.1016/C2016-0-04379-0"</w:instrText>
+      </w:r>
+      <w:r>
+        <w:fldChar w:fldCharType="separate"/>
+      </w:r>
+      <w:r>
+        <w:rPr>
+          <w:rStyle w:val="Hipervnculo"/>
+          <w:lang w:val="en-US"/>
+        </w:rPr>
+        <w:t>https://doi.org/10.1016/C2016-0-04379-0</w:t>
+      </w:r>
+      <w:r>
+        <w:fldChar w:fldCharType="end"/>
+      </w:r>
+      <w:r>
+        <w:rPr>
+          <w:lang w:val="en-US"/>
+        </w:rPr>
+        <w:t xml:space="preserve">    ¿¿¿¿</w:t>
+      </w:r>
+    </w:p>
+    <w:p>
+      <w:pPr>
+        <w:rPr>
+          <w:lang w:val="en-US"/>
+        </w:rPr>
+      </w:pPr>
       <w:r>
         <w:rPr>
           <w:lang w:val="en-US"/>
@@ -4482,15 +4561,32 @@
         </w:rPr>
         <w:t xml:space="preserve">. Cambridge University Press. </w:t>
       </w:r>
-      <w:hyperlink r:id="rId30" w:history="1">
-        <w:r>
-          <w:rPr>
-            <w:rStyle w:val="Hipervnculo"/>
-          </w:rPr>
-          <w:t>https://assets.cambridge.org/97805218/99086/frontmatter/9780521899086_frontmatter.pdf</w:t>
-        </w:r>
-      </w:hyperlink>
-      <w:r>
+      <w:r>
+        <w:fldChar w:fldCharType="begin"/>
+      </w:r>
+      <w:r>
+        <w:rPr>
+          <w:lang w:val="en-US"/>
+        </w:rPr>
+        <w:instrText>HYPERLINK "https://assets.cambridge.org/97805218/99086/frontmatter/9780521899086_frontmatter.pdf"</w:instrText>
+      </w:r>
+      <w:r>
+        <w:fldChar w:fldCharType="separate"/>
+      </w:r>
+      <w:r>
+        <w:rPr>
+          <w:rStyle w:val="Hipervnculo"/>
+          <w:lang w:val="en-US"/>
+        </w:rPr>
+        <w:t>https://assets.cambridge.org/97805218/99086/frontmatter/9780521899086_frontmatter.pdf</w:t>
+      </w:r>
+      <w:r>
+        <w:fldChar w:fldCharType="end"/>
+      </w:r>
+      <w:r>
+        <w:rPr>
+          <w:lang w:val="en-US"/>
+        </w:rPr>
         <w:t xml:space="preserve"> </w:t>
       </w:r>
     </w:p>
@@ -4578,7 +4674,7 @@
         </w:rPr>
         <w:t xml:space="preserve"> </w:t>
       </w:r>
-      <w:hyperlink r:id="rId31" w:history="1">
+      <w:hyperlink r:id="rId20" w:history="1">
         <w:r>
           <w:rPr>
             <w:rStyle w:val="Hipervnculo"/>
@@ -7043,6 +7139,7 @@
   <w:style w:type="character" w:default="1" w:styleId="Fuentedeprrafopredeter">
     <w:name w:val="Default Paragraph Font"/>
     <w:uiPriority w:val="1"/>
+    <w:semiHidden/>
     <w:unhideWhenUsed/>
   </w:style>
   <w:style w:type="table" w:default="1" w:styleId="Tablanormal">

</xml_diff>